<commit_message>
added AF3 predictions of ligand MPNN sequences and updated filename reference excel for PAS-MES binding
</commit_message>
<xml_diff>
--- a/mes-binder/PAS-mes/pas-mes notes.docx
+++ b/mes-binder/PAS-mes/pas-mes notes.docx
@@ -963,6 +963,618 @@
         <w:tab/>
         <w:t>Ligand MPNN of the best aligned structures</w:t>
       </w:r>
+    </w:p>
+    <w:p>
+      <w:pPr>
+        <w:pStyle w:val="PlainText"/>
+        <w:rPr>
+          <w:rFonts w:asciiTheme="minorHAnsi" w:hAnsiTheme="minorHAnsi" w:cstheme="minorHAnsi"/>
+          <w:sz w:val="22"/>
+          <w:szCs w:val="22"/>
+        </w:rPr>
+      </w:pPr>
+    </w:p>
+    <w:p>
+      <w:pPr>
+        <w:pStyle w:val="PlainText"/>
+        <w:numPr>
+          <w:ilvl w:val="0"/>
+          <w:numId w:val="1"/>
+        </w:numPr>
+        <w:rPr>
+          <w:rFonts w:asciiTheme="minorHAnsi" w:hAnsiTheme="minorHAnsi" w:cstheme="minorHAnsi"/>
+          <w:sz w:val="22"/>
+          <w:szCs w:val="22"/>
+        </w:rPr>
+      </w:pPr>
+      <w:r>
+        <w:rPr>
+          <w:rFonts w:asciiTheme="minorHAnsi" w:hAnsiTheme="minorHAnsi" w:cstheme="minorHAnsi"/>
+          <w:sz w:val="22"/>
+          <w:szCs w:val="22"/>
+        </w:rPr>
+        <w:t>3 different ligand MPNN parameters</w:t>
+      </w:r>
+    </w:p>
+    <w:p>
+      <w:pPr>
+        <w:pStyle w:val="PlainText"/>
+        <w:numPr>
+          <w:ilvl w:val="1"/>
+          <w:numId w:val="1"/>
+        </w:numPr>
+        <w:rPr>
+          <w:rFonts w:asciiTheme="minorHAnsi" w:hAnsiTheme="minorHAnsi" w:cstheme="minorHAnsi"/>
+          <w:sz w:val="22"/>
+          <w:szCs w:val="22"/>
+        </w:rPr>
+      </w:pPr>
+      <w:r>
+        <w:rPr>
+          <w:rFonts w:asciiTheme="minorHAnsi" w:hAnsiTheme="minorHAnsi" w:cstheme="minorHAnsi"/>
+          <w:sz w:val="22"/>
+          <w:szCs w:val="22"/>
+        </w:rPr>
+        <w:t>Normal</w:t>
+      </w:r>
+    </w:p>
+    <w:p>
+      <w:pPr>
+        <w:pStyle w:val="PlainText"/>
+        <w:numPr>
+          <w:ilvl w:val="1"/>
+          <w:numId w:val="1"/>
+        </w:numPr>
+        <w:rPr>
+          <w:rFonts w:asciiTheme="minorHAnsi" w:hAnsiTheme="minorHAnsi" w:cstheme="minorHAnsi"/>
+          <w:sz w:val="22"/>
+          <w:szCs w:val="22"/>
+        </w:rPr>
+      </w:pPr>
+      <w:r>
+        <w:rPr>
+          <w:rFonts w:asciiTheme="minorHAnsi" w:hAnsiTheme="minorHAnsi" w:cstheme="minorHAnsi"/>
+          <w:sz w:val="22"/>
+          <w:szCs w:val="22"/>
+        </w:rPr>
+        <w:t>Higher temperature: 0.25</w:t>
+      </w:r>
+    </w:p>
+    <w:p>
+      <w:pPr>
+        <w:pStyle w:val="PlainText"/>
+        <w:numPr>
+          <w:ilvl w:val="1"/>
+          <w:numId w:val="1"/>
+        </w:numPr>
+        <w:rPr>
+          <w:rFonts w:asciiTheme="minorHAnsi" w:hAnsiTheme="minorHAnsi" w:cstheme="minorHAnsi"/>
+          <w:sz w:val="22"/>
+          <w:szCs w:val="22"/>
+        </w:rPr>
+      </w:pPr>
+      <w:r>
+        <w:rPr>
+          <w:rFonts w:asciiTheme="minorHAnsi" w:hAnsiTheme="minorHAnsi" w:cstheme="minorHAnsi"/>
+          <w:sz w:val="22"/>
+          <w:szCs w:val="22"/>
+        </w:rPr>
+        <w:t>Side-chain packing</w:t>
+      </w:r>
+    </w:p>
+    <w:p>
+      <w:pPr>
+        <w:pStyle w:val="PlainText"/>
+        <w:rPr>
+          <w:rFonts w:asciiTheme="minorHAnsi" w:hAnsiTheme="minorHAnsi" w:cstheme="minorHAnsi"/>
+          <w:sz w:val="22"/>
+          <w:szCs w:val="22"/>
+        </w:rPr>
+      </w:pPr>
+    </w:p>
+    <w:p>
+      <w:pPr>
+        <w:pStyle w:val="PlainText"/>
+        <w:rPr>
+          <w:rFonts w:asciiTheme="minorHAnsi" w:hAnsiTheme="minorHAnsi" w:cstheme="minorHAnsi"/>
+          <w:sz w:val="22"/>
+          <w:szCs w:val="22"/>
+        </w:rPr>
+      </w:pPr>
+      <w:r>
+        <w:rPr>
+          <w:rFonts w:asciiTheme="minorHAnsi" w:hAnsiTheme="minorHAnsi" w:cstheme="minorHAnsi"/>
+          <w:sz w:val="22"/>
+          <w:szCs w:val="22"/>
+        </w:rPr>
+        <w:t>*****</w:t>
+      </w:r>
+    </w:p>
+    <w:p>
+      <w:pPr>
+        <w:pStyle w:val="PlainText"/>
+        <w:rPr>
+          <w:rFonts w:asciiTheme="minorHAnsi" w:hAnsiTheme="minorHAnsi" w:cstheme="minorHAnsi"/>
+          <w:sz w:val="22"/>
+          <w:szCs w:val="22"/>
+        </w:rPr>
+      </w:pPr>
+      <w:r>
+        <w:rPr>
+          <w:rFonts w:asciiTheme="minorHAnsi" w:hAnsiTheme="minorHAnsi" w:cstheme="minorHAnsi"/>
+          <w:sz w:val="22"/>
+          <w:szCs w:val="22"/>
+        </w:rPr>
+        <w:t xml:space="preserve">8A </w:t>
+      </w:r>
+      <w:r>
+        <w:rPr>
+          <w:rFonts w:asciiTheme="minorHAnsi" w:hAnsiTheme="minorHAnsi" w:cstheme="minorHAnsi"/>
+          <w:sz w:val="22"/>
+          <w:szCs w:val="22"/>
+        </w:rPr>
+        <w:t xml:space="preserve">ligand mpnn </w:t>
+      </w:r>
+      <w:r>
+        <w:rPr>
+          <w:rFonts w:asciiTheme="minorHAnsi" w:hAnsiTheme="minorHAnsi" w:cstheme="minorHAnsi"/>
+          <w:sz w:val="22"/>
+          <w:szCs w:val="22"/>
+        </w:rPr>
+        <w:t>results</w:t>
+      </w:r>
+      <w:r>
+        <w:rPr>
+          <w:rFonts w:asciiTheme="minorHAnsi" w:hAnsiTheme="minorHAnsi" w:cstheme="minorHAnsi"/>
+          <w:sz w:val="22"/>
+          <w:szCs w:val="22"/>
+        </w:rPr>
+        <w:t>, choosing by overall confidence</w:t>
+      </w:r>
+      <w:r>
+        <w:rPr>
+          <w:rFonts w:asciiTheme="minorHAnsi" w:hAnsiTheme="minorHAnsi" w:cstheme="minorHAnsi"/>
+          <w:sz w:val="22"/>
+          <w:szCs w:val="22"/>
+        </w:rPr>
+        <w:t xml:space="preserve"> (4/6/2024)</w:t>
+      </w:r>
+      <w:r>
+        <w:rPr>
+          <w:rFonts w:asciiTheme="minorHAnsi" w:hAnsiTheme="minorHAnsi" w:cstheme="minorHAnsi"/>
+          <w:sz w:val="22"/>
+          <w:szCs w:val="22"/>
+        </w:rPr>
+        <w:t>:</w:t>
+      </w:r>
+    </w:p>
+    <w:p>
+      <w:pPr>
+        <w:pStyle w:val="PlainText"/>
+        <w:rPr>
+          <w:rFonts w:asciiTheme="minorHAnsi" w:hAnsiTheme="minorHAnsi" w:cstheme="minorHAnsi"/>
+          <w:sz w:val="22"/>
+          <w:szCs w:val="22"/>
+        </w:rPr>
+      </w:pPr>
+      <w:r>
+        <w:rPr>
+          <w:rFonts w:asciiTheme="minorHAnsi" w:hAnsiTheme="minorHAnsi" w:cstheme="minorHAnsi"/>
+          <w:sz w:val="22"/>
+          <w:szCs w:val="22"/>
+        </w:rPr>
+        <w:t xml:space="preserve">structure 1 – </w:t>
+      </w:r>
+      <w:r>
+        <w:rPr>
+          <w:rFonts w:asciiTheme="minorHAnsi" w:hAnsiTheme="minorHAnsi" w:cstheme="minorHAnsi"/>
+          <w:sz w:val="22"/>
+          <w:szCs w:val="22"/>
+        </w:rPr>
+        <w:t xml:space="preserve"> </w:t>
+      </w:r>
+      <w:r>
+        <w:rPr>
+          <w:rFonts w:asciiTheme="minorHAnsi" w:hAnsiTheme="minorHAnsi" w:cstheme="minorHAnsi"/>
+          <w:sz w:val="22"/>
+          <w:szCs w:val="22"/>
+        </w:rPr>
+        <w:t xml:space="preserve">id3: </w:t>
+      </w:r>
+    </w:p>
+    <w:p>
+      <w:pPr>
+        <w:pStyle w:val="PlainText"/>
+        <w:rPr>
+          <w:rFonts w:asciiTheme="minorHAnsi" w:hAnsiTheme="minorHAnsi" w:cstheme="minorHAnsi"/>
+          <w:sz w:val="22"/>
+          <w:szCs w:val="22"/>
+        </w:rPr>
+      </w:pPr>
+      <w:r>
+        <w:rPr>
+          <w:rFonts w:asciiTheme="minorHAnsi" w:hAnsiTheme="minorHAnsi" w:cstheme="minorHAnsi"/>
+          <w:sz w:val="22"/>
+          <w:szCs w:val="22"/>
+        </w:rPr>
+        <w:t>a)</w:t>
+      </w:r>
+      <w:r>
+        <w:rPr>
+          <w:rFonts w:asciiTheme="minorHAnsi" w:hAnsiTheme="minorHAnsi" w:cstheme="minorHAnsi"/>
+          <w:sz w:val="22"/>
+          <w:szCs w:val="22"/>
+        </w:rPr>
+        <w:t xml:space="preserve"> default:</w:t>
+      </w:r>
+      <w:r>
+        <w:rPr>
+          <w:rFonts w:asciiTheme="minorHAnsi" w:hAnsiTheme="minorHAnsi" w:cstheme="minorHAnsi"/>
+          <w:sz w:val="22"/>
+          <w:szCs w:val="22"/>
+        </w:rPr>
+        <w:t xml:space="preserve"> id7</w:t>
+      </w:r>
+    </w:p>
+    <w:p>
+      <w:pPr>
+        <w:pStyle w:val="PlainText"/>
+        <w:rPr>
+          <w:rFonts w:asciiTheme="minorHAnsi" w:hAnsiTheme="minorHAnsi" w:cstheme="minorHAnsi"/>
+          <w:sz w:val="22"/>
+          <w:szCs w:val="22"/>
+        </w:rPr>
+      </w:pPr>
+      <w:r>
+        <w:rPr>
+          <w:rFonts w:asciiTheme="minorHAnsi" w:hAnsiTheme="minorHAnsi" w:cstheme="minorHAnsi"/>
+          <w:sz w:val="22"/>
+          <w:szCs w:val="22"/>
+        </w:rPr>
+        <w:t xml:space="preserve">b) </w:t>
+      </w:r>
+      <w:r>
+        <w:rPr>
+          <w:rFonts w:asciiTheme="minorHAnsi" w:hAnsiTheme="minorHAnsi" w:cstheme="minorHAnsi"/>
+          <w:sz w:val="22"/>
+          <w:szCs w:val="22"/>
+        </w:rPr>
+        <w:t xml:space="preserve">side chain packing: </w:t>
+      </w:r>
+      <w:r>
+        <w:rPr>
+          <w:rFonts w:asciiTheme="minorHAnsi" w:hAnsiTheme="minorHAnsi" w:cstheme="minorHAnsi"/>
+          <w:sz w:val="22"/>
+          <w:szCs w:val="22"/>
+        </w:rPr>
+        <w:t>id9</w:t>
+      </w:r>
+    </w:p>
+    <w:p>
+      <w:pPr>
+        <w:pStyle w:val="PlainText"/>
+        <w:rPr>
+          <w:rFonts w:asciiTheme="minorHAnsi" w:hAnsiTheme="minorHAnsi" w:cstheme="minorHAnsi"/>
+          <w:sz w:val="22"/>
+          <w:szCs w:val="22"/>
+        </w:rPr>
+      </w:pPr>
+      <w:r>
+        <w:rPr>
+          <w:rFonts w:asciiTheme="minorHAnsi" w:hAnsiTheme="minorHAnsi" w:cstheme="minorHAnsi"/>
+          <w:sz w:val="22"/>
+          <w:szCs w:val="22"/>
+        </w:rPr>
+        <w:t xml:space="preserve">c) </w:t>
+      </w:r>
+      <w:r>
+        <w:rPr>
+          <w:rFonts w:asciiTheme="minorHAnsi" w:hAnsiTheme="minorHAnsi" w:cstheme="minorHAnsi"/>
+          <w:sz w:val="22"/>
+          <w:szCs w:val="22"/>
+        </w:rPr>
+        <w:t>higher temp: id6</w:t>
+      </w:r>
+    </w:p>
+    <w:p>
+      <w:pPr>
+        <w:pStyle w:val="PlainText"/>
+        <w:rPr>
+          <w:rFonts w:asciiTheme="minorHAnsi" w:hAnsiTheme="minorHAnsi" w:cstheme="minorHAnsi"/>
+          <w:sz w:val="22"/>
+          <w:szCs w:val="22"/>
+        </w:rPr>
+      </w:pPr>
+    </w:p>
+    <w:p>
+      <w:pPr>
+        <w:pStyle w:val="PlainText"/>
+        <w:rPr>
+          <w:rFonts w:asciiTheme="minorHAnsi" w:hAnsiTheme="minorHAnsi" w:cstheme="minorHAnsi"/>
+          <w:sz w:val="22"/>
+          <w:szCs w:val="22"/>
+        </w:rPr>
+      </w:pPr>
+      <w:r>
+        <w:rPr>
+          <w:rFonts w:asciiTheme="minorHAnsi" w:hAnsiTheme="minorHAnsi" w:cstheme="minorHAnsi"/>
+          <w:sz w:val="22"/>
+          <w:szCs w:val="22"/>
+        </w:rPr>
+        <w:t xml:space="preserve">Structure 3 – id5: </w:t>
+      </w:r>
+    </w:p>
+    <w:p>
+      <w:pPr>
+        <w:pStyle w:val="PlainText"/>
+        <w:rPr>
+          <w:rFonts w:asciiTheme="minorHAnsi" w:hAnsiTheme="minorHAnsi" w:cstheme="minorHAnsi"/>
+          <w:sz w:val="22"/>
+          <w:szCs w:val="22"/>
+        </w:rPr>
+      </w:pPr>
+      <w:r>
+        <w:rPr>
+          <w:rFonts w:asciiTheme="minorHAnsi" w:hAnsiTheme="minorHAnsi" w:cstheme="minorHAnsi"/>
+          <w:sz w:val="22"/>
+          <w:szCs w:val="22"/>
+        </w:rPr>
+        <w:t xml:space="preserve">a) </w:t>
+      </w:r>
+      <w:r>
+        <w:rPr>
+          <w:rFonts w:asciiTheme="minorHAnsi" w:hAnsiTheme="minorHAnsi" w:cstheme="minorHAnsi"/>
+          <w:sz w:val="22"/>
+          <w:szCs w:val="22"/>
+        </w:rPr>
+        <w:t xml:space="preserve">default: </w:t>
+      </w:r>
+      <w:r>
+        <w:rPr>
+          <w:rFonts w:asciiTheme="minorHAnsi" w:hAnsiTheme="minorHAnsi" w:cstheme="minorHAnsi"/>
+          <w:sz w:val="22"/>
+          <w:szCs w:val="22"/>
+        </w:rPr>
+        <w:t>id</w:t>
+      </w:r>
+      <w:r>
+        <w:rPr>
+          <w:rFonts w:asciiTheme="minorHAnsi" w:hAnsiTheme="minorHAnsi" w:cstheme="minorHAnsi"/>
+          <w:sz w:val="22"/>
+          <w:szCs w:val="22"/>
+        </w:rPr>
+        <w:t>2</w:t>
+      </w:r>
+    </w:p>
+    <w:p>
+      <w:pPr>
+        <w:pStyle w:val="PlainText"/>
+        <w:rPr>
+          <w:rFonts w:asciiTheme="minorHAnsi" w:hAnsiTheme="minorHAnsi" w:cstheme="minorHAnsi"/>
+          <w:sz w:val="22"/>
+          <w:szCs w:val="22"/>
+        </w:rPr>
+      </w:pPr>
+      <w:r>
+        <w:rPr>
+          <w:rFonts w:asciiTheme="minorHAnsi" w:hAnsiTheme="minorHAnsi" w:cstheme="minorHAnsi"/>
+          <w:sz w:val="22"/>
+          <w:szCs w:val="22"/>
+        </w:rPr>
+        <w:t xml:space="preserve">b) </w:t>
+      </w:r>
+      <w:r>
+        <w:rPr>
+          <w:rFonts w:asciiTheme="minorHAnsi" w:hAnsiTheme="minorHAnsi" w:cstheme="minorHAnsi"/>
+          <w:sz w:val="22"/>
+          <w:szCs w:val="22"/>
+        </w:rPr>
+        <w:t xml:space="preserve">side chain packing: </w:t>
+      </w:r>
+      <w:r>
+        <w:rPr>
+          <w:rFonts w:asciiTheme="minorHAnsi" w:hAnsiTheme="minorHAnsi" w:cstheme="minorHAnsi"/>
+          <w:sz w:val="22"/>
+          <w:szCs w:val="22"/>
+        </w:rPr>
+        <w:t>id</w:t>
+      </w:r>
+      <w:r>
+        <w:rPr>
+          <w:rFonts w:asciiTheme="minorHAnsi" w:hAnsiTheme="minorHAnsi" w:cstheme="minorHAnsi"/>
+          <w:sz w:val="22"/>
+          <w:szCs w:val="22"/>
+        </w:rPr>
+        <w:t>7</w:t>
+      </w:r>
+    </w:p>
+    <w:p>
+      <w:pPr>
+        <w:pStyle w:val="PlainText"/>
+        <w:rPr>
+          <w:rFonts w:asciiTheme="minorHAnsi" w:hAnsiTheme="minorHAnsi" w:cstheme="minorHAnsi"/>
+          <w:sz w:val="22"/>
+          <w:szCs w:val="22"/>
+        </w:rPr>
+      </w:pPr>
+      <w:r>
+        <w:rPr>
+          <w:rFonts w:asciiTheme="minorHAnsi" w:hAnsiTheme="minorHAnsi" w:cstheme="minorHAnsi"/>
+          <w:sz w:val="22"/>
+          <w:szCs w:val="22"/>
+        </w:rPr>
+        <w:t xml:space="preserve">c) </w:t>
+      </w:r>
+      <w:r>
+        <w:rPr>
+          <w:rFonts w:asciiTheme="minorHAnsi" w:hAnsiTheme="minorHAnsi" w:cstheme="minorHAnsi"/>
+          <w:sz w:val="22"/>
+          <w:szCs w:val="22"/>
+        </w:rPr>
+        <w:t xml:space="preserve">higer temp: </w:t>
+      </w:r>
+      <w:r>
+        <w:rPr>
+          <w:rFonts w:asciiTheme="minorHAnsi" w:hAnsiTheme="minorHAnsi" w:cstheme="minorHAnsi"/>
+          <w:sz w:val="22"/>
+          <w:szCs w:val="22"/>
+        </w:rPr>
+        <w:t>id</w:t>
+      </w:r>
+      <w:r>
+        <w:rPr>
+          <w:rFonts w:asciiTheme="minorHAnsi" w:hAnsiTheme="minorHAnsi" w:cstheme="minorHAnsi"/>
+          <w:sz w:val="22"/>
+          <w:szCs w:val="22"/>
+        </w:rPr>
+        <w:t>4</w:t>
+      </w:r>
+    </w:p>
+    <w:p>
+      <w:pPr>
+        <w:pStyle w:val="PlainText"/>
+        <w:rPr>
+          <w:rFonts w:asciiTheme="minorHAnsi" w:hAnsiTheme="minorHAnsi" w:cstheme="minorHAnsi"/>
+          <w:sz w:val="22"/>
+          <w:szCs w:val="22"/>
+        </w:rPr>
+      </w:pPr>
+    </w:p>
+    <w:p>
+      <w:pPr>
+        <w:pStyle w:val="PlainText"/>
+        <w:rPr>
+          <w:rFonts w:asciiTheme="minorHAnsi" w:hAnsiTheme="minorHAnsi" w:cstheme="minorHAnsi"/>
+          <w:sz w:val="22"/>
+          <w:szCs w:val="22"/>
+        </w:rPr>
+      </w:pPr>
+      <w:r>
+        <w:rPr>
+          <w:rFonts w:asciiTheme="minorHAnsi" w:hAnsiTheme="minorHAnsi" w:cstheme="minorHAnsi"/>
+          <w:sz w:val="22"/>
+          <w:szCs w:val="22"/>
+        </w:rPr>
+        <w:t>MPNN only</w:t>
+      </w:r>
+      <w:r>
+        <w:rPr>
+          <w:rFonts w:asciiTheme="minorHAnsi" w:hAnsiTheme="minorHAnsi" w:cstheme="minorHAnsi"/>
+          <w:sz w:val="22"/>
+          <w:szCs w:val="22"/>
+        </w:rPr>
+        <w:t xml:space="preserve"> - </w:t>
+      </w:r>
+      <w:r>
+        <w:rPr>
+          <w:rFonts w:asciiTheme="minorHAnsi" w:hAnsiTheme="minorHAnsi" w:cstheme="minorHAnsi"/>
+          <w:sz w:val="22"/>
+          <w:szCs w:val="22"/>
+        </w:rPr>
+        <w:t>id7:</w:t>
+      </w:r>
+    </w:p>
+    <w:p>
+      <w:pPr>
+        <w:pStyle w:val="PlainText"/>
+        <w:rPr>
+          <w:rFonts w:asciiTheme="minorHAnsi" w:hAnsiTheme="minorHAnsi" w:cstheme="minorHAnsi"/>
+          <w:sz w:val="22"/>
+          <w:szCs w:val="22"/>
+        </w:rPr>
+      </w:pPr>
+      <w:r>
+        <w:rPr>
+          <w:rFonts w:asciiTheme="minorHAnsi" w:hAnsiTheme="minorHAnsi" w:cstheme="minorHAnsi"/>
+          <w:sz w:val="22"/>
+          <w:szCs w:val="22"/>
+        </w:rPr>
+        <w:t>a) default: id2</w:t>
+      </w:r>
+    </w:p>
+    <w:p>
+      <w:pPr>
+        <w:pStyle w:val="PlainText"/>
+        <w:rPr>
+          <w:rFonts w:asciiTheme="minorHAnsi" w:hAnsiTheme="minorHAnsi" w:cstheme="minorHAnsi"/>
+          <w:sz w:val="22"/>
+          <w:szCs w:val="22"/>
+        </w:rPr>
+      </w:pPr>
+      <w:r>
+        <w:rPr>
+          <w:rFonts w:asciiTheme="minorHAnsi" w:hAnsiTheme="minorHAnsi" w:cstheme="minorHAnsi"/>
+          <w:sz w:val="22"/>
+          <w:szCs w:val="22"/>
+        </w:rPr>
+        <w:t>b) side chain packing: id7</w:t>
+      </w:r>
+    </w:p>
+    <w:p>
+      <w:pPr>
+        <w:pStyle w:val="PlainText"/>
+        <w:rPr>
+          <w:rFonts w:asciiTheme="minorHAnsi" w:hAnsiTheme="minorHAnsi" w:cstheme="minorHAnsi"/>
+          <w:sz w:val="22"/>
+          <w:szCs w:val="22"/>
+        </w:rPr>
+      </w:pPr>
+      <w:r>
+        <w:rPr>
+          <w:rFonts w:asciiTheme="minorHAnsi" w:hAnsiTheme="minorHAnsi" w:cstheme="minorHAnsi"/>
+          <w:sz w:val="22"/>
+          <w:szCs w:val="22"/>
+        </w:rPr>
+        <w:t>c) higer temp: id4</w:t>
+      </w:r>
+    </w:p>
+    <w:p>
+      <w:pPr>
+        <w:pStyle w:val="PlainText"/>
+        <w:rPr>
+          <w:rFonts w:asciiTheme="minorHAnsi" w:hAnsiTheme="minorHAnsi" w:cstheme="minorHAnsi"/>
+          <w:sz w:val="22"/>
+          <w:szCs w:val="22"/>
+        </w:rPr>
+      </w:pPr>
+    </w:p>
+    <w:p>
+      <w:pPr>
+        <w:pStyle w:val="PlainText"/>
+        <w:rPr>
+          <w:rFonts w:asciiTheme="minorHAnsi" w:hAnsiTheme="minorHAnsi" w:cstheme="minorHAnsi"/>
+          <w:sz w:val="22"/>
+          <w:szCs w:val="22"/>
+        </w:rPr>
+      </w:pPr>
+    </w:p>
+    <w:p>
+      <w:pPr>
+        <w:pStyle w:val="PlainText"/>
+        <w:rPr>
+          <w:rFonts w:asciiTheme="minorHAnsi" w:hAnsiTheme="minorHAnsi" w:cstheme="minorHAnsi"/>
+          <w:sz w:val="22"/>
+          <w:szCs w:val="22"/>
+        </w:rPr>
+      </w:pPr>
+      <w:r>
+        <w:rPr>
+          <w:rFonts w:asciiTheme="minorHAnsi" w:hAnsiTheme="minorHAnsi" w:cstheme="minorHAnsi"/>
+          <w:sz w:val="22"/>
+          <w:szCs w:val="22"/>
+        </w:rPr>
+        <w:t>*****</w:t>
+      </w:r>
+    </w:p>
+    <w:p>
+      <w:pPr>
+        <w:pStyle w:val="PlainText"/>
+        <w:rPr>
+          <w:rFonts w:asciiTheme="minorHAnsi" w:hAnsiTheme="minorHAnsi" w:cstheme="minorHAnsi"/>
+          <w:sz w:val="22"/>
+          <w:szCs w:val="22"/>
+        </w:rPr>
+      </w:pPr>
     </w:p>
     <w:sectPr>
       <w:pgSz w:w="11906" w:h="16838"/>
@@ -972,6 +1584,103 @@
     </w:sectPr>
   </w:body>
 </w:document>
+</file>
+
+<file path=word/numbering.xml><?xml version="1.0" encoding="utf-8"?>
+<w:numbering xmlns:wpc="http://schemas.microsoft.com/office/word/2010/wordprocessingCanvas" xmlns:cx="http://schemas.microsoft.com/office/drawing/2014/chartex" xmlns:cx1="http://schemas.microsoft.com/office/drawing/2015/9/8/chartex" xmlns:cx2="http://schemas.microsoft.com/office/drawing/2015/10/21/chartex" xmlns:cx3="http://schemas.microsoft.com/office/drawing/2016/5/9/chartex" xmlns:cx4="http://schemas.microsoft.com/office/drawing/2016/5/10/chartex" xmlns:cx5="http://schemas.microsoft.com/office/drawing/2016/5/11/chartex" xmlns:cx6="http://schemas.microsoft.com/office/drawing/2016/5/12/chartex" xmlns:cx7="http://schemas.microsoft.com/office/drawing/2016/5/13/chartex" xmlns:cx8="http://schemas.microsoft.com/office/drawing/2016/5/14/chartex" xmlns:mc="http://schemas.openxmlformats.org/markup-compatibility/2006" xmlns:aink="http://schemas.microsoft.com/office/drawing/2016/ink" xmlns:am3d="http://schemas.microsoft.com/office/drawing/2017/model3d" xmlns:o="urn:schemas-microsoft-com:office:office" xmlns:oel="http://schemas.microsoft.com/office/2019/extlst" xmlns:r="http://schemas.openxmlformats.org/officeDocument/2006/relationships" xmlns:m="http://schemas.openxmlformats.org/officeDocument/2006/math" xmlns:v="urn:schemas-microsoft-com:vml" xmlns:wp14="http://schemas.microsoft.com/office/word/2010/wordprocessingDrawing" xmlns:wp="http://schemas.openxmlformats.org/drawingml/2006/wordprocessingDrawing" xmlns:w10="urn:schemas-microsoft-com:office:word" xmlns:w="http://schemas.openxmlformats.org/wordprocessingml/2006/main" xmlns:w14="http://schemas.microsoft.com/office/word/2010/wordml" xmlns:w15="http://schemas.microsoft.com/office/word/2012/wordml" xmlns:w16cex="http://schemas.microsoft.com/office/word/2018/wordml/cex" xmlns:w16cid="http://schemas.microsoft.com/office/word/2016/wordml/cid" xmlns:w16="http://schemas.microsoft.com/office/word/2018/wordml" xmlns:w16du="http://schemas.microsoft.com/office/word/2023/wordml/word16du" xmlns:w16sdtdh="http://schemas.microsoft.com/office/word/2020/wordml/sdtdatahash" xmlns:w16se="http://schemas.microsoft.com/office/word/2015/wordml/symex" xmlns:wpg="http://schemas.microsoft.com/office/word/2010/wordprocessingGroup" xmlns:wpi="http://schemas.microsoft.com/office/word/2010/wordprocessingInk" xmlns:wne="http://schemas.microsoft.com/office/word/2006/wordml" xmlns:wps="http://schemas.microsoft.com/office/word/2010/wordprocessingShape" mc:Ignorable="w14 w15 w16se w16cid w16 w16cex w16sdtdh w16du wp14">
+  <w:abstractNum w:abstractNumId="0" w15:restartNumberingAfterBreak="0">
+    <w:nsid w:val="5E621DF5"/>
+    <w:multiLevelType w:val="hybridMultilevel"/>
+    <w:tmpl w:val="4F90DF94"/>
+    <w:lvl w:ilvl="0" w:tplc="04090017">
+      <w:start w:val="1"/>
+      <w:numFmt w:val="lowerLetter"/>
+      <w:lvlText w:val="%1)"/>
+      <w:lvlJc w:val="left"/>
+      <w:pPr>
+        <w:ind w:left="720" w:hanging="360"/>
+      </w:pPr>
+      <w:rPr>
+        <w:rFonts w:hint="default"/>
+      </w:rPr>
+    </w:lvl>
+    <w:lvl w:ilvl="1" w:tplc="04090019">
+      <w:start w:val="1"/>
+      <w:numFmt w:val="lowerLetter"/>
+      <w:lvlText w:val="%2."/>
+      <w:lvlJc w:val="left"/>
+      <w:pPr>
+        <w:ind w:left="1440" w:hanging="360"/>
+      </w:pPr>
+    </w:lvl>
+    <w:lvl w:ilvl="2" w:tplc="0409001B" w:tentative="1">
+      <w:start w:val="1"/>
+      <w:numFmt w:val="lowerRoman"/>
+      <w:lvlText w:val="%3."/>
+      <w:lvlJc w:val="right"/>
+      <w:pPr>
+        <w:ind w:left="2160" w:hanging="180"/>
+      </w:pPr>
+    </w:lvl>
+    <w:lvl w:ilvl="3" w:tplc="0409000F" w:tentative="1">
+      <w:start w:val="1"/>
+      <w:numFmt w:val="decimal"/>
+      <w:lvlText w:val="%4."/>
+      <w:lvlJc w:val="left"/>
+      <w:pPr>
+        <w:ind w:left="2880" w:hanging="360"/>
+      </w:pPr>
+    </w:lvl>
+    <w:lvl w:ilvl="4" w:tplc="04090019" w:tentative="1">
+      <w:start w:val="1"/>
+      <w:numFmt w:val="lowerLetter"/>
+      <w:lvlText w:val="%5."/>
+      <w:lvlJc w:val="left"/>
+      <w:pPr>
+        <w:ind w:left="3600" w:hanging="360"/>
+      </w:pPr>
+    </w:lvl>
+    <w:lvl w:ilvl="5" w:tplc="0409001B" w:tentative="1">
+      <w:start w:val="1"/>
+      <w:numFmt w:val="lowerRoman"/>
+      <w:lvlText w:val="%6."/>
+      <w:lvlJc w:val="right"/>
+      <w:pPr>
+        <w:ind w:left="4320" w:hanging="180"/>
+      </w:pPr>
+    </w:lvl>
+    <w:lvl w:ilvl="6" w:tplc="0409000F" w:tentative="1">
+      <w:start w:val="1"/>
+      <w:numFmt w:val="decimal"/>
+      <w:lvlText w:val="%7."/>
+      <w:lvlJc w:val="left"/>
+      <w:pPr>
+        <w:ind w:left="5040" w:hanging="360"/>
+      </w:pPr>
+    </w:lvl>
+    <w:lvl w:ilvl="7" w:tplc="04090019" w:tentative="1">
+      <w:start w:val="1"/>
+      <w:numFmt w:val="lowerLetter"/>
+      <w:lvlText w:val="%8."/>
+      <w:lvlJc w:val="left"/>
+      <w:pPr>
+        <w:ind w:left="5760" w:hanging="360"/>
+      </w:pPr>
+    </w:lvl>
+    <w:lvl w:ilvl="8" w:tplc="0409001B" w:tentative="1">
+      <w:start w:val="1"/>
+      <w:numFmt w:val="lowerRoman"/>
+      <w:lvlText w:val="%9."/>
+      <w:lvlJc w:val="right"/>
+      <w:pPr>
+        <w:ind w:left="6480" w:hanging="180"/>
+      </w:pPr>
+    </w:lvl>
+  </w:abstractNum>
+  <w:num w:numId="1" w16cid:durableId="1565334867">
+    <w:abstractNumId w:val="0"/>
+  </w:num>
+</w:numbering>
 </file>
 
 <file path=word/styles.xml><?xml version="1.0" encoding="utf-8"?>

</xml_diff>

<commit_message>
removed unrelated files and added AF3 predictions for some ligand mpnn sequences
</commit_message>
<xml_diff>
--- a/mes-binder/PAS-mes/pas-mes notes.docx
+++ b/mes-binder/PAS-mes/pas-mes notes.docx
@@ -963,37 +963,37 @@
         <w:tab/>
         <w:t>Ligand MPNN of the best aligned structures</w:t>
       </w:r>
-    </w:p>
-    <w:p>
-      <w:pPr>
-        <w:pStyle w:val="PlainText"/>
-        <w:rPr>
-          <w:rFonts w:asciiTheme="minorHAnsi" w:hAnsiTheme="minorHAnsi" w:cstheme="minorHAnsi"/>
-          <w:sz w:val="22"/>
-          <w:szCs w:val="22"/>
-        </w:rPr>
-      </w:pPr>
-    </w:p>
-    <w:p>
-      <w:pPr>
-        <w:pStyle w:val="PlainText"/>
-        <w:numPr>
-          <w:ilvl w:val="0"/>
-          <w:numId w:val="1"/>
-        </w:numPr>
-        <w:rPr>
-          <w:rFonts w:asciiTheme="minorHAnsi" w:hAnsiTheme="minorHAnsi" w:cstheme="minorHAnsi"/>
-          <w:sz w:val="22"/>
-          <w:szCs w:val="22"/>
-        </w:rPr>
-      </w:pPr>
-      <w:r>
-        <w:rPr>
-          <w:rFonts w:asciiTheme="minorHAnsi" w:hAnsiTheme="minorHAnsi" w:cstheme="minorHAnsi"/>
-          <w:sz w:val="22"/>
-          <w:szCs w:val="22"/>
-        </w:rPr>
-        <w:t>3 different ligand MPNN parameters</w:t>
+      <w:r>
+        <w:rPr>
+          <w:rFonts w:asciiTheme="minorHAnsi" w:hAnsiTheme="minorHAnsi" w:cstheme="minorHAnsi"/>
+          <w:sz w:val="22"/>
+          <w:szCs w:val="22"/>
+        </w:rPr>
+        <w:t xml:space="preserve"> using  3</w:t>
+      </w:r>
+      <w:r>
+        <w:rPr>
+          <w:rFonts w:asciiTheme="minorHAnsi" w:hAnsiTheme="minorHAnsi" w:cstheme="minorHAnsi"/>
+          <w:sz w:val="22"/>
+          <w:szCs w:val="22"/>
+        </w:rPr>
+        <w:t xml:space="preserve"> different ligand MPNN parameters</w:t>
+      </w:r>
+      <w:r>
+        <w:rPr>
+          <w:rFonts w:asciiTheme="minorHAnsi" w:hAnsiTheme="minorHAnsi" w:cstheme="minorHAnsi"/>
+          <w:sz w:val="22"/>
+          <w:szCs w:val="22"/>
+        </w:rPr>
+        <w:t xml:space="preserve"> for evvery structure</w:t>
+      </w:r>
+      <w:r>
+        <w:rPr>
+          <w:rFonts w:asciiTheme="minorHAnsi" w:hAnsiTheme="minorHAnsi" w:cstheme="minorHAnsi"/>
+          <w:sz w:val="22"/>
+          <w:szCs w:val="22"/>
+        </w:rPr>
+        <w:t>:</w:t>
       </w:r>
     </w:p>
     <w:p>
@@ -1105,15 +1105,15 @@
           <w:sz w:val="22"/>
           <w:szCs w:val="22"/>
         </w:rPr>
-        <w:t xml:space="preserve">8A </w:t>
-      </w:r>
-      <w:r>
-        <w:rPr>
-          <w:rFonts w:asciiTheme="minorHAnsi" w:hAnsiTheme="minorHAnsi" w:cstheme="minorHAnsi"/>
-          <w:sz w:val="22"/>
-          <w:szCs w:val="22"/>
-        </w:rPr>
-        <w:t xml:space="preserve">ligand mpnn </w:t>
+        <w:t>L</w:t>
+      </w:r>
+      <w:r>
+        <w:rPr>
+          <w:rFonts w:asciiTheme="minorHAnsi" w:hAnsiTheme="minorHAnsi" w:cstheme="minorHAnsi"/>
+          <w:sz w:val="22"/>
+          <w:szCs w:val="22"/>
+        </w:rPr>
+        <w:t xml:space="preserve">igand mpnn </w:t>
       </w:r>
       <w:r>
         <w:rPr>
@@ -1129,414 +1129,44 @@
           <w:sz w:val="22"/>
           <w:szCs w:val="22"/>
         </w:rPr>
-        <w:t>, choosing by overall confidence</w:t>
-      </w:r>
-      <w:r>
-        <w:rPr>
-          <w:rFonts w:asciiTheme="minorHAnsi" w:hAnsiTheme="minorHAnsi" w:cstheme="minorHAnsi"/>
-          <w:sz w:val="22"/>
-          <w:szCs w:val="22"/>
-        </w:rPr>
-        <w:t xml:space="preserve"> (4/6/2024)</w:t>
-      </w:r>
-      <w:r>
-        <w:rPr>
-          <w:rFonts w:asciiTheme="minorHAnsi" w:hAnsiTheme="minorHAnsi" w:cstheme="minorHAnsi"/>
-          <w:sz w:val="22"/>
-          <w:szCs w:val="22"/>
-        </w:rPr>
-        <w:t>:</w:t>
-      </w:r>
-    </w:p>
-    <w:p>
-      <w:pPr>
-        <w:pStyle w:val="PlainText"/>
-        <w:rPr>
-          <w:rFonts w:asciiTheme="minorHAnsi" w:hAnsiTheme="minorHAnsi" w:cstheme="minorHAnsi"/>
-          <w:sz w:val="22"/>
-          <w:szCs w:val="22"/>
-        </w:rPr>
-      </w:pPr>
-      <w:r>
-        <w:rPr>
-          <w:rFonts w:asciiTheme="minorHAnsi" w:hAnsiTheme="minorHAnsi" w:cstheme="minorHAnsi"/>
-          <w:sz w:val="22"/>
-          <w:szCs w:val="22"/>
-        </w:rPr>
-        <w:t xml:space="preserve">structure 1 – </w:t>
-      </w:r>
-      <w:r>
-        <w:rPr>
-          <w:rFonts w:asciiTheme="minorHAnsi" w:hAnsiTheme="minorHAnsi" w:cstheme="minorHAnsi"/>
-          <w:sz w:val="22"/>
-          <w:szCs w:val="22"/>
-        </w:rPr>
-        <w:t xml:space="preserve"> </w:t>
-      </w:r>
-      <w:r>
-        <w:rPr>
-          <w:rFonts w:asciiTheme="minorHAnsi" w:hAnsiTheme="minorHAnsi" w:cstheme="minorHAnsi"/>
-          <w:sz w:val="22"/>
-          <w:szCs w:val="22"/>
-        </w:rPr>
-        <w:t xml:space="preserve">id3: </w:t>
-      </w:r>
-    </w:p>
-    <w:p>
-      <w:pPr>
-        <w:pStyle w:val="PlainText"/>
-        <w:rPr>
-          <w:rFonts w:asciiTheme="minorHAnsi" w:hAnsiTheme="minorHAnsi" w:cstheme="minorHAnsi"/>
-          <w:sz w:val="22"/>
-          <w:szCs w:val="22"/>
-        </w:rPr>
-      </w:pPr>
-      <w:r>
-        <w:rPr>
-          <w:rFonts w:asciiTheme="minorHAnsi" w:hAnsiTheme="minorHAnsi" w:cstheme="minorHAnsi"/>
-          <w:sz w:val="22"/>
-          <w:szCs w:val="22"/>
-        </w:rPr>
-        <w:t>a)</w:t>
-      </w:r>
-      <w:r>
-        <w:rPr>
-          <w:rFonts w:asciiTheme="minorHAnsi" w:hAnsiTheme="minorHAnsi" w:cstheme="minorHAnsi"/>
-          <w:sz w:val="22"/>
-          <w:szCs w:val="22"/>
-        </w:rPr>
-        <w:t xml:space="preserve"> default:</w:t>
-      </w:r>
-      <w:r>
-        <w:rPr>
-          <w:rFonts w:asciiTheme="minorHAnsi" w:hAnsiTheme="minorHAnsi" w:cstheme="minorHAnsi"/>
-          <w:sz w:val="22"/>
-          <w:szCs w:val="22"/>
-        </w:rPr>
-        <w:t xml:space="preserve"> id7</w:t>
-      </w:r>
-    </w:p>
-    <w:p>
-      <w:pPr>
-        <w:pStyle w:val="PlainText"/>
-        <w:rPr>
-          <w:rFonts w:asciiTheme="minorHAnsi" w:hAnsiTheme="minorHAnsi" w:cstheme="minorHAnsi"/>
-          <w:sz w:val="22"/>
-          <w:szCs w:val="22"/>
-        </w:rPr>
-      </w:pPr>
-      <w:r>
-        <w:rPr>
-          <w:rFonts w:asciiTheme="minorHAnsi" w:hAnsiTheme="minorHAnsi" w:cstheme="minorHAnsi"/>
-          <w:sz w:val="22"/>
-          <w:szCs w:val="22"/>
-        </w:rPr>
-        <w:t xml:space="preserve">b) </w:t>
-      </w:r>
-      <w:r>
-        <w:rPr>
-          <w:rFonts w:asciiTheme="minorHAnsi" w:hAnsiTheme="minorHAnsi" w:cstheme="minorHAnsi"/>
-          <w:sz w:val="22"/>
-          <w:szCs w:val="22"/>
-        </w:rPr>
-        <w:t xml:space="preserve">side chain packing: </w:t>
-      </w:r>
-      <w:r>
-        <w:rPr>
-          <w:rFonts w:asciiTheme="minorHAnsi" w:hAnsiTheme="minorHAnsi" w:cstheme="minorHAnsi"/>
-          <w:sz w:val="22"/>
-          <w:szCs w:val="22"/>
-        </w:rPr>
-        <w:t>id9</w:t>
-      </w:r>
-    </w:p>
-    <w:p>
-      <w:pPr>
-        <w:pStyle w:val="PlainText"/>
-        <w:rPr>
-          <w:rFonts w:asciiTheme="minorHAnsi" w:hAnsiTheme="minorHAnsi" w:cstheme="minorHAnsi"/>
-          <w:sz w:val="22"/>
-          <w:szCs w:val="22"/>
-        </w:rPr>
-      </w:pPr>
-      <w:r>
-        <w:rPr>
-          <w:rFonts w:asciiTheme="minorHAnsi" w:hAnsiTheme="minorHAnsi" w:cstheme="minorHAnsi"/>
-          <w:sz w:val="22"/>
-          <w:szCs w:val="22"/>
-        </w:rPr>
-        <w:t xml:space="preserve">c) </w:t>
-      </w:r>
-      <w:r>
-        <w:rPr>
-          <w:rFonts w:asciiTheme="minorHAnsi" w:hAnsiTheme="minorHAnsi" w:cstheme="minorHAnsi"/>
-          <w:sz w:val="22"/>
-          <w:szCs w:val="22"/>
-        </w:rPr>
-        <w:t>higher temp: id6</w:t>
-      </w:r>
-    </w:p>
-    <w:p>
-      <w:pPr>
-        <w:pStyle w:val="PlainText"/>
-        <w:rPr>
-          <w:rFonts w:asciiTheme="minorHAnsi" w:hAnsiTheme="minorHAnsi" w:cstheme="minorHAnsi"/>
-          <w:sz w:val="22"/>
-          <w:szCs w:val="22"/>
-        </w:rPr>
-      </w:pPr>
-    </w:p>
-    <w:p>
-      <w:pPr>
-        <w:pStyle w:val="PlainText"/>
-        <w:rPr>
-          <w:rFonts w:asciiTheme="minorHAnsi" w:hAnsiTheme="minorHAnsi" w:cstheme="minorHAnsi"/>
-          <w:sz w:val="22"/>
-          <w:szCs w:val="22"/>
-        </w:rPr>
-      </w:pPr>
-      <w:r>
-        <w:rPr>
-          <w:rFonts w:asciiTheme="minorHAnsi" w:hAnsiTheme="minorHAnsi" w:cstheme="minorHAnsi"/>
-          <w:sz w:val="22"/>
-          <w:szCs w:val="22"/>
-        </w:rPr>
-        <w:t xml:space="preserve">Structure 3 – id5: </w:t>
-      </w:r>
-    </w:p>
-    <w:p>
-      <w:pPr>
-        <w:pStyle w:val="PlainText"/>
-        <w:rPr>
-          <w:rFonts w:asciiTheme="minorHAnsi" w:hAnsiTheme="minorHAnsi" w:cstheme="minorHAnsi"/>
-          <w:sz w:val="22"/>
-          <w:szCs w:val="22"/>
-        </w:rPr>
-      </w:pPr>
-      <w:r>
-        <w:rPr>
-          <w:rFonts w:asciiTheme="minorHAnsi" w:hAnsiTheme="minorHAnsi" w:cstheme="minorHAnsi"/>
-          <w:sz w:val="22"/>
-          <w:szCs w:val="22"/>
-        </w:rPr>
-        <w:t xml:space="preserve">a) </w:t>
-      </w:r>
-      <w:r>
-        <w:rPr>
-          <w:rFonts w:asciiTheme="minorHAnsi" w:hAnsiTheme="minorHAnsi" w:cstheme="minorHAnsi"/>
-          <w:sz w:val="22"/>
-          <w:szCs w:val="22"/>
-        </w:rPr>
-        <w:t xml:space="preserve">default: </w:t>
-      </w:r>
-      <w:r>
-        <w:rPr>
-          <w:rFonts w:asciiTheme="minorHAnsi" w:hAnsiTheme="minorHAnsi" w:cstheme="minorHAnsi"/>
-          <w:sz w:val="22"/>
-          <w:szCs w:val="22"/>
-        </w:rPr>
-        <w:t>id</w:t>
-      </w:r>
-      <w:r>
-        <w:rPr>
-          <w:rFonts w:asciiTheme="minorHAnsi" w:hAnsiTheme="minorHAnsi" w:cstheme="minorHAnsi"/>
-          <w:sz w:val="22"/>
-          <w:szCs w:val="22"/>
-        </w:rPr>
-        <w:t>2</w:t>
-      </w:r>
-    </w:p>
-    <w:p>
-      <w:pPr>
-        <w:pStyle w:val="PlainText"/>
-        <w:rPr>
-          <w:rFonts w:asciiTheme="minorHAnsi" w:hAnsiTheme="minorHAnsi" w:cstheme="minorHAnsi"/>
-          <w:sz w:val="22"/>
-          <w:szCs w:val="22"/>
-        </w:rPr>
-      </w:pPr>
-      <w:r>
-        <w:rPr>
-          <w:rFonts w:asciiTheme="minorHAnsi" w:hAnsiTheme="minorHAnsi" w:cstheme="minorHAnsi"/>
-          <w:sz w:val="22"/>
-          <w:szCs w:val="22"/>
-        </w:rPr>
-        <w:t xml:space="preserve">b) </w:t>
-      </w:r>
-      <w:r>
-        <w:rPr>
-          <w:rFonts w:asciiTheme="minorHAnsi" w:hAnsiTheme="minorHAnsi" w:cstheme="minorHAnsi"/>
-          <w:sz w:val="22"/>
-          <w:szCs w:val="22"/>
-        </w:rPr>
-        <w:t xml:space="preserve">side chain packing: </w:t>
-      </w:r>
-      <w:r>
-        <w:rPr>
-          <w:rFonts w:asciiTheme="minorHAnsi" w:hAnsiTheme="minorHAnsi" w:cstheme="minorHAnsi"/>
-          <w:sz w:val="22"/>
-          <w:szCs w:val="22"/>
-        </w:rPr>
-        <w:t>id</w:t>
-      </w:r>
-      <w:r>
-        <w:rPr>
-          <w:rFonts w:asciiTheme="minorHAnsi" w:hAnsiTheme="minorHAnsi" w:cstheme="minorHAnsi"/>
-          <w:sz w:val="22"/>
-          <w:szCs w:val="22"/>
-        </w:rPr>
-        <w:t>7</w:t>
-      </w:r>
-    </w:p>
-    <w:p>
-      <w:pPr>
-        <w:pStyle w:val="PlainText"/>
-        <w:rPr>
-          <w:rFonts w:asciiTheme="minorHAnsi" w:hAnsiTheme="minorHAnsi" w:cstheme="minorHAnsi"/>
-          <w:sz w:val="22"/>
-          <w:szCs w:val="22"/>
-        </w:rPr>
-      </w:pPr>
-      <w:r>
-        <w:rPr>
-          <w:rFonts w:asciiTheme="minorHAnsi" w:hAnsiTheme="minorHAnsi" w:cstheme="minorHAnsi"/>
-          <w:sz w:val="22"/>
-          <w:szCs w:val="22"/>
-        </w:rPr>
-        <w:t xml:space="preserve">c) </w:t>
-      </w:r>
-      <w:r>
-        <w:rPr>
-          <w:rFonts w:asciiTheme="minorHAnsi" w:hAnsiTheme="minorHAnsi" w:cstheme="minorHAnsi"/>
-          <w:sz w:val="22"/>
-          <w:szCs w:val="22"/>
-        </w:rPr>
-        <w:t xml:space="preserve">higer temp: </w:t>
-      </w:r>
-      <w:r>
-        <w:rPr>
-          <w:rFonts w:asciiTheme="minorHAnsi" w:hAnsiTheme="minorHAnsi" w:cstheme="minorHAnsi"/>
-          <w:sz w:val="22"/>
-          <w:szCs w:val="22"/>
-        </w:rPr>
-        <w:t>id</w:t>
-      </w:r>
-      <w:r>
-        <w:rPr>
-          <w:rFonts w:asciiTheme="minorHAnsi" w:hAnsiTheme="minorHAnsi" w:cstheme="minorHAnsi"/>
-          <w:sz w:val="22"/>
-          <w:szCs w:val="22"/>
-        </w:rPr>
-        <w:t>4</w:t>
-      </w:r>
-    </w:p>
-    <w:p>
-      <w:pPr>
-        <w:pStyle w:val="PlainText"/>
-        <w:rPr>
-          <w:rFonts w:asciiTheme="minorHAnsi" w:hAnsiTheme="minorHAnsi" w:cstheme="minorHAnsi"/>
-          <w:sz w:val="22"/>
-          <w:szCs w:val="22"/>
-        </w:rPr>
-      </w:pPr>
-    </w:p>
-    <w:p>
-      <w:pPr>
-        <w:pStyle w:val="PlainText"/>
-        <w:rPr>
-          <w:rFonts w:asciiTheme="minorHAnsi" w:hAnsiTheme="minorHAnsi" w:cstheme="minorHAnsi"/>
-          <w:sz w:val="22"/>
-          <w:szCs w:val="22"/>
-        </w:rPr>
-      </w:pPr>
-      <w:r>
-        <w:rPr>
-          <w:rFonts w:asciiTheme="minorHAnsi" w:hAnsiTheme="minorHAnsi" w:cstheme="minorHAnsi"/>
-          <w:sz w:val="22"/>
-          <w:szCs w:val="22"/>
-        </w:rPr>
-        <w:t>MPNN only</w:t>
-      </w:r>
-      <w:r>
-        <w:rPr>
-          <w:rFonts w:asciiTheme="minorHAnsi" w:hAnsiTheme="minorHAnsi" w:cstheme="minorHAnsi"/>
-          <w:sz w:val="22"/>
-          <w:szCs w:val="22"/>
-        </w:rPr>
-        <w:t xml:space="preserve"> - </w:t>
-      </w:r>
-      <w:r>
-        <w:rPr>
-          <w:rFonts w:asciiTheme="minorHAnsi" w:hAnsiTheme="minorHAnsi" w:cstheme="minorHAnsi"/>
-          <w:sz w:val="22"/>
-          <w:szCs w:val="22"/>
-        </w:rPr>
-        <w:t>id7:</w:t>
-      </w:r>
-    </w:p>
-    <w:p>
-      <w:pPr>
-        <w:pStyle w:val="PlainText"/>
-        <w:rPr>
-          <w:rFonts w:asciiTheme="minorHAnsi" w:hAnsiTheme="minorHAnsi" w:cstheme="minorHAnsi"/>
-          <w:sz w:val="22"/>
-          <w:szCs w:val="22"/>
-        </w:rPr>
-      </w:pPr>
-      <w:r>
-        <w:rPr>
-          <w:rFonts w:asciiTheme="minorHAnsi" w:hAnsiTheme="minorHAnsi" w:cstheme="minorHAnsi"/>
-          <w:sz w:val="22"/>
-          <w:szCs w:val="22"/>
-        </w:rPr>
-        <w:t>a) default: id2</w:t>
-      </w:r>
-    </w:p>
-    <w:p>
-      <w:pPr>
-        <w:pStyle w:val="PlainText"/>
-        <w:rPr>
-          <w:rFonts w:asciiTheme="minorHAnsi" w:hAnsiTheme="minorHAnsi" w:cstheme="minorHAnsi"/>
-          <w:sz w:val="22"/>
-          <w:szCs w:val="22"/>
-        </w:rPr>
-      </w:pPr>
-      <w:r>
-        <w:rPr>
-          <w:rFonts w:asciiTheme="minorHAnsi" w:hAnsiTheme="minorHAnsi" w:cstheme="minorHAnsi"/>
-          <w:sz w:val="22"/>
-          <w:szCs w:val="22"/>
-        </w:rPr>
-        <w:t>b) side chain packing: id7</w:t>
-      </w:r>
-    </w:p>
-    <w:p>
-      <w:pPr>
-        <w:pStyle w:val="PlainText"/>
-        <w:rPr>
-          <w:rFonts w:asciiTheme="minorHAnsi" w:hAnsiTheme="minorHAnsi" w:cstheme="minorHAnsi"/>
-          <w:sz w:val="22"/>
-          <w:szCs w:val="22"/>
-        </w:rPr>
-      </w:pPr>
-      <w:r>
-        <w:rPr>
-          <w:rFonts w:asciiTheme="minorHAnsi" w:hAnsiTheme="minorHAnsi" w:cstheme="minorHAnsi"/>
-          <w:sz w:val="22"/>
-          <w:szCs w:val="22"/>
-        </w:rPr>
-        <w:t>c) higer temp: id4</w:t>
-      </w:r>
-    </w:p>
-    <w:p>
-      <w:pPr>
-        <w:pStyle w:val="PlainText"/>
-        <w:rPr>
-          <w:rFonts w:asciiTheme="minorHAnsi" w:hAnsiTheme="minorHAnsi" w:cstheme="minorHAnsi"/>
-          <w:sz w:val="22"/>
-          <w:szCs w:val="22"/>
-        </w:rPr>
-      </w:pPr>
+        <w:t xml:space="preserve">, </w:t>
+      </w:r>
+      <w:r>
+        <w:rPr>
+          <w:rFonts w:asciiTheme="minorHAnsi" w:hAnsiTheme="minorHAnsi" w:cstheme="minorHAnsi"/>
+          <w:sz w:val="22"/>
+          <w:szCs w:val="22"/>
+        </w:rPr>
+        <w:t>1 sequence chosen for each parameter using overall confidence, so 9 sequences total, including mpnn only design, for AF3.</w:t>
+      </w:r>
+    </w:p>
+    <w:p>
+      <w:pPr>
+        <w:pStyle w:val="PlainText"/>
+        <w:rPr>
+          <w:rFonts w:asciiTheme="minorHAnsi" w:hAnsiTheme="minorHAnsi" w:cstheme="minorHAnsi"/>
+          <w:sz w:val="22"/>
+          <w:szCs w:val="22"/>
+        </w:rPr>
+      </w:pPr>
+    </w:p>
+    <w:p>
+      <w:pPr>
+        <w:pStyle w:val="PlainText"/>
+        <w:rPr>
+          <w:rFonts w:asciiTheme="minorHAnsi" w:hAnsiTheme="minorHAnsi" w:cstheme="minorHAnsi"/>
+          <w:sz w:val="22"/>
+          <w:szCs w:val="22"/>
+        </w:rPr>
+      </w:pPr>
+      <w:r>
+        <w:rPr>
+          <w:rFonts w:asciiTheme="minorHAnsi" w:hAnsiTheme="minorHAnsi" w:cstheme="minorHAnsi"/>
+          <w:sz w:val="22"/>
+          <w:szCs w:val="22"/>
+        </w:rPr>
+        <w:t>See excel for selected sequences, scores and filenames.</w:t>
+      </w:r>
     </w:p>
     <w:p>
       <w:pPr>
@@ -1591,7 +1221,7 @@
   <w:abstractNum w:abstractNumId="0" w15:restartNumberingAfterBreak="0">
     <w:nsid w:val="5E621DF5"/>
     <w:multiLevelType w:val="hybridMultilevel"/>
-    <w:tmpl w:val="4F90DF94"/>
+    <w:tmpl w:val="F2F2D6A4"/>
     <w:lvl w:ilvl="0" w:tplc="04090017">
       <w:start w:val="1"/>
       <w:numFmt w:val="lowerLetter"/>
@@ -1604,11 +1234,11 @@
         <w:rFonts w:hint="default"/>
       </w:rPr>
     </w:lvl>
-    <w:lvl w:ilvl="1" w:tplc="04090019">
+    <w:lvl w:ilvl="1" w:tplc="0409001B">
       <w:start w:val="1"/>
-      <w:numFmt w:val="lowerLetter"/>
+      <w:numFmt w:val="lowerRoman"/>
       <w:lvlText w:val="%2."/>
-      <w:lvlJc w:val="left"/>
+      <w:lvlJc w:val="right"/>
       <w:pPr>
         <w:ind w:left="1440" w:hanging="360"/>
       </w:pPr>

</xml_diff>

<commit_message>
docking results for pas-mes binding
</commit_message>
<xml_diff>
--- a/mes-binder/PAS-mes/pas-mes notes.docx
+++ b/mes-binder/PAS-mes/pas-mes notes.docx
@@ -1205,6 +1205,61 @@
           <w:szCs w:val="22"/>
         </w:rPr>
       </w:pPr>
+    </w:p>
+    <w:p>
+      <w:pPr>
+        <w:pStyle w:val="PlainText"/>
+        <w:rPr>
+          <w:rFonts w:asciiTheme="minorHAnsi" w:hAnsiTheme="minorHAnsi" w:cstheme="minorHAnsi"/>
+          <w:sz w:val="22"/>
+          <w:szCs w:val="22"/>
+        </w:rPr>
+      </w:pPr>
+      <w:r>
+        <w:rPr>
+          <w:rFonts w:asciiTheme="minorHAnsi" w:hAnsiTheme="minorHAnsi" w:cstheme="minorHAnsi"/>
+          <w:sz w:val="22"/>
+          <w:szCs w:val="22"/>
+        </w:rPr>
+        <w:t>4.</w:t>
+      </w:r>
+      <w:r>
+        <w:rPr>
+          <w:rFonts w:asciiTheme="minorHAnsi" w:hAnsiTheme="minorHAnsi" w:cstheme="minorHAnsi"/>
+          <w:sz w:val="22"/>
+          <w:szCs w:val="22"/>
+        </w:rPr>
+        <w:tab/>
+        <w:t>Docking results</w:t>
+      </w:r>
+    </w:p>
+    <w:p>
+      <w:pPr>
+        <w:pStyle w:val="PlainText"/>
+        <w:rPr>
+          <w:rFonts w:asciiTheme="minorHAnsi" w:hAnsiTheme="minorHAnsi" w:cstheme="minorHAnsi"/>
+          <w:sz w:val="22"/>
+          <w:szCs w:val="22"/>
+        </w:rPr>
+      </w:pPr>
+    </w:p>
+    <w:p>
+      <w:pPr>
+        <w:pStyle w:val="PlainText"/>
+        <w:rPr>
+          <w:rFonts w:asciiTheme="minorHAnsi" w:hAnsiTheme="minorHAnsi" w:cstheme="minorHAnsi"/>
+          <w:sz w:val="22"/>
+          <w:szCs w:val="22"/>
+        </w:rPr>
+      </w:pPr>
+      <w:r>
+        <w:rPr>
+          <w:rFonts w:asciiTheme="minorHAnsi" w:hAnsiTheme="minorHAnsi" w:cstheme="minorHAnsi"/>
+          <w:sz w:val="22"/>
+          <w:szCs w:val="22"/>
+        </w:rPr>
+        <w:t>see Excel.</w:t>
+      </w:r>
     </w:p>
     <w:sectPr>
       <w:pgSz w:w="11906" w:h="16838"/>

</xml_diff>